<commit_message>
Mise à jour des livrables
</commit_message>
<xml_diff>
--- a/Livrables/Processus de test.docx
+++ b/Livrables/Processus de test.docx
@@ -3,12 +3,60 @@
 <w:document xmlns:wpc="http://schemas.microsoft.com/office/word/2010/wordprocessingCanvas" xmlns:cx="http://schemas.microsoft.com/office/drawing/2014/chartex" xmlns:cx1="http://schemas.microsoft.com/office/drawing/2015/9/8/chartex" xmlns:cx2="http://schemas.microsoft.com/office/drawing/2015/10/21/chartex" xmlns:cx3="http://schemas.microsoft.com/office/drawing/2016/5/9/chartex" xmlns:cx4="http://schemas.microsoft.com/office/drawing/2016/5/10/chartex" xmlns:cx5="http://schemas.microsoft.com/office/drawing/2016/5/11/chartex" xmlns:cx6="http://schemas.microsoft.com/office/drawing/2016/5/12/chartex" xmlns:cx7="http://schemas.microsoft.com/office/drawing/2016/5/13/chartex" xmlns:cx8="http://schemas.microsoft.com/office/drawing/2016/5/14/chartex" xmlns:mc="http://schemas.openxmlformats.org/markup-compatibility/2006" xmlns:aink="http://schemas.microsoft.com/office/drawing/2016/ink" xmlns:am3d="http://schemas.microsoft.com/office/drawing/2017/model3d" xmlns:o="urn:schemas-microsoft-com:office:office" xmlns:oel="http://schemas.microsoft.com/office/2019/extlst" xmlns:r="http://schemas.openxmlformats.org/officeDocument/2006/relationships" xmlns:m="http://schemas.openxmlformats.org/officeDocument/2006/math" xmlns:v="urn:schemas-microsoft-com:vml" xmlns:wp14="http://schemas.microsoft.com/office/word/2010/wordprocessingDrawing" xmlns:wp="http://schemas.openxmlformats.org/drawingml/2006/wordprocessingDrawing" xmlns:w10="urn:schemas-microsoft-com:office:word" xmlns:w="http://schemas.openxmlformats.org/wordprocessingml/2006/main" xmlns:w14="http://schemas.microsoft.com/office/word/2010/wordml" xmlns:w15="http://schemas.microsoft.com/office/word/2012/wordml" xmlns:w16cex="http://schemas.microsoft.com/office/word/2018/wordml/cex" xmlns:w16cid="http://schemas.microsoft.com/office/word/2016/wordml/cid" xmlns:w16="http://schemas.microsoft.com/office/word/2018/wordml" xmlns:w16sdtdh="http://schemas.microsoft.com/office/word/2020/wordml/sdtdatahash" xmlns:w16se="http://schemas.microsoft.com/office/word/2015/wordml/symex" xmlns:wpg="http://schemas.microsoft.com/office/word/2010/wordprocessingGroup" xmlns:wpi="http://schemas.microsoft.com/office/word/2010/wordprocessingInk" xmlns:wne="http://schemas.microsoft.com/office/word/2006/wordml" xmlns:wps="http://schemas.microsoft.com/office/word/2010/wordprocessingShape" mc:Ignorable="w14 w15 w16se w16cid w16 w16cex w16sdtdh wp14">
   <w:body>
     <w:p>
+      <w:pPr>
+        <w:rPr>
+          <w:sz w:val="28"/>
+          <w:szCs w:val="28"/>
+        </w:rPr>
+      </w:pPr>
+      <w:proofErr w:type="spellStart"/>
+      <w:r>
+        <w:rPr>
+          <w:sz w:val="28"/>
+          <w:szCs w:val="28"/>
+        </w:rPr>
+        <w:t>Github</w:t>
+      </w:r>
+      <w:proofErr w:type="spellEnd"/>
+    </w:p>
+    <w:p>
+      <w:pPr>
+        <w:rPr>
+          <w:sz w:val="28"/>
+          <w:szCs w:val="28"/>
+        </w:rPr>
+      </w:pPr>
+      <w:hyperlink r:id="rId6" w:history="1">
+        <w:r>
+          <w:rPr>
+            <w:rStyle w:val="Lienhypertexte"/>
+            <w:sz w:val="28"/>
+            <w:szCs w:val="28"/>
+          </w:rPr>
+          <w:t>https://github.com/cyrilglanum/API-BileMo.git</w:t>
+        </w:r>
+      </w:hyperlink>
+    </w:p>
+    <w:p>
+      <w:r>
+        <w:rPr>
+          <w:sz w:val="28"/>
+          <w:szCs w:val="28"/>
+          <w:u w:val="single"/>
+        </w:rPr>
+        <w:t>Documentation API</w:t>
+      </w:r>
+      <w:r>
+        <w:t xml:space="preserve"> </w:t>
+      </w:r>
+    </w:p>
+    <w:p>
       <w:r>
         <w:drawing>
-          <wp:inline distT="0" distB="0" distL="0" distR="0" wp14:anchorId="222FA78F" wp14:editId="0629AF85">
-            <wp:extent cx="5760720" cy="5003800"/>
+          <wp:inline distT="0" distB="0" distL="0" distR="0" wp14:anchorId="7D8A1925" wp14:editId="11C3B58C">
+            <wp:extent cx="5760720" cy="831850"/>
             <wp:effectExtent l="0" t="0" r="0" b="6350"/>
-            <wp:docPr id="1" name="Image 1"/>
+            <wp:docPr id="8" name="Image 8"/>
             <wp:cNvGraphicFramePr>
               <a:graphicFrameLocks xmlns:a="http://schemas.openxmlformats.org/drawingml/2006/main" noChangeAspect="1"/>
             </wp:cNvGraphicFramePr>
@@ -20,7 +68,7 @@
                     <pic:cNvPicPr/>
                   </pic:nvPicPr>
                   <pic:blipFill>
-                    <a:blip r:embed="rId4"/>
+                    <a:blip r:embed="rId7"/>
                     <a:stretch>
                       <a:fillRect/>
                     </a:stretch>
@@ -28,7 +76,7 @@
                   <pic:spPr>
                     <a:xfrm>
                       <a:off x="0" y="0"/>
-                      <a:ext cx="5760720" cy="5003800"/>
+                      <a:ext cx="5760720" cy="831850"/>
                     </a:xfrm>
                     <a:prstGeom prst="rect">
                       <a:avLst/>
@@ -42,11 +90,171 @@
       </w:r>
     </w:p>
     <w:p>
-      <w:r>
+      <w:pPr>
+        <w:rPr>
+          <w:sz w:val="28"/>
+          <w:szCs w:val="28"/>
+        </w:rPr>
+      </w:pPr>
+      <w:r>
+        <w:rPr>
+          <w:sz w:val="28"/>
+          <w:szCs w:val="28"/>
+        </w:rPr>
+        <w:t>Modèle conceptuel de données</w:t>
+      </w:r>
+      <w:r>
+        <w:rPr>
+          <w:sz w:val="28"/>
+          <w:szCs w:val="28"/>
+        </w:rPr>
+        <w:drawing>
+          <wp:inline distT="0" distB="0" distL="0" distR="0" wp14:anchorId="5E293860" wp14:editId="600F1EC6">
+            <wp:extent cx="4752975" cy="2481271"/>
+            <wp:effectExtent l="0" t="0" r="0" b="0"/>
+            <wp:docPr id="7" name="Image 7"/>
+            <wp:cNvGraphicFramePr>
+              <a:graphicFrameLocks xmlns:a="http://schemas.openxmlformats.org/drawingml/2006/main" noChangeAspect="1"/>
+            </wp:cNvGraphicFramePr>
+            <a:graphic xmlns:a="http://schemas.openxmlformats.org/drawingml/2006/main">
+              <a:graphicData uri="http://schemas.openxmlformats.org/drawingml/2006/picture">
+                <pic:pic xmlns:pic="http://schemas.openxmlformats.org/drawingml/2006/picture">
+                  <pic:nvPicPr>
+                    <pic:cNvPr id="1" name=""/>
+                    <pic:cNvPicPr/>
+                  </pic:nvPicPr>
+                  <pic:blipFill>
+                    <a:blip r:embed="rId8"/>
+                    <a:stretch>
+                      <a:fillRect/>
+                    </a:stretch>
+                  </pic:blipFill>
+                  <pic:spPr>
+                    <a:xfrm>
+                      <a:off x="0" y="0"/>
+                      <a:ext cx="4761916" cy="2485939"/>
+                    </a:xfrm>
+                    <a:prstGeom prst="rect">
+                      <a:avLst/>
+                    </a:prstGeom>
+                  </pic:spPr>
+                </pic:pic>
+              </a:graphicData>
+            </a:graphic>
+          </wp:inline>
+        </w:drawing>
+      </w:r>
+    </w:p>
+    <w:p>
+      <w:pPr>
+        <w:rPr>
+          <w:sz w:val="28"/>
+          <w:szCs w:val="28"/>
+        </w:rPr>
+      </w:pPr>
+      <w:r>
+        <w:rPr>
+          <w:sz w:val="28"/>
+          <w:szCs w:val="28"/>
+        </w:rPr>
+        <w:t>Cas d’utilisation des utilisateur type « clients »</w:t>
+      </w:r>
+      <w:r>
+        <w:drawing>
+          <wp:inline distT="0" distB="0" distL="0" distR="0" wp14:anchorId="754CE9F5" wp14:editId="06AABDB0">
+            <wp:extent cx="4610717" cy="3829050"/>
+            <wp:effectExtent l="0" t="0" r="0" b="0"/>
+            <wp:docPr id="4" name="Image 3">
+              <a:extLst xmlns:a="http://schemas.openxmlformats.org/drawingml/2006/main">
+                <a:ext uri="{FF2B5EF4-FFF2-40B4-BE49-F238E27FC236}">
+                  <a16:creationId xmlns:a16="http://schemas.microsoft.com/office/drawing/2014/main" id="{86D023D4-FAC6-0380-1F3C-1D58AB493F55}"/>
+                </a:ext>
+              </a:extLst>
+            </wp:docPr>
+            <wp:cNvGraphicFramePr>
+              <a:graphicFrameLocks xmlns:a="http://schemas.openxmlformats.org/drawingml/2006/main" noChangeAspect="1"/>
+            </wp:cNvGraphicFramePr>
+            <a:graphic xmlns:a="http://schemas.openxmlformats.org/drawingml/2006/main">
+              <a:graphicData uri="http://schemas.openxmlformats.org/drawingml/2006/picture">
+                <pic:pic xmlns:pic="http://schemas.openxmlformats.org/drawingml/2006/picture">
+                  <pic:nvPicPr>
+                    <pic:cNvPr id="4" name="Image 3">
+                      <a:extLst>
+                        <a:ext uri="{FF2B5EF4-FFF2-40B4-BE49-F238E27FC236}">
+                          <a16:creationId xmlns:a16="http://schemas.microsoft.com/office/drawing/2014/main" id="{86D023D4-FAC6-0380-1F3C-1D58AB493F55}"/>
+                        </a:ext>
+                      </a:extLst>
+                    </pic:cNvPr>
+                    <pic:cNvPicPr>
+                      <a:picLocks noChangeAspect="1"/>
+                    </pic:cNvPicPr>
+                  </pic:nvPicPr>
+                  <pic:blipFill>
+                    <a:blip r:embed="rId9"/>
+                    <a:stretch>
+                      <a:fillRect/>
+                    </a:stretch>
+                  </pic:blipFill>
+                  <pic:spPr>
+                    <a:xfrm>
+                      <a:off x="0" y="0"/>
+                      <a:ext cx="4613012" cy="3830956"/>
+                    </a:xfrm>
+                    <a:prstGeom prst="rect">
+                      <a:avLst/>
+                    </a:prstGeom>
+                    <a:ln>
+                      <a:noFill/>
+                    </a:ln>
+                    <a:effectLst>
+                      <a:softEdge rad="112500"/>
+                    </a:effectLst>
+                  </pic:spPr>
+                </pic:pic>
+              </a:graphicData>
+            </a:graphic>
+          </wp:inline>
+        </w:drawing>
+      </w:r>
+    </w:p>
+    <w:p>
+      <w:pPr>
+        <w:rPr>
+          <w:sz w:val="28"/>
+          <w:szCs w:val="28"/>
+        </w:rPr>
+      </w:pPr>
+      <w:r>
+        <w:rPr>
+          <w:sz w:val="28"/>
+          <w:szCs w:val="28"/>
+        </w:rPr>
         <w:lastRenderedPageBreak/>
+        <w:t>Cas d’utilisation des utilisateur type « </w:t>
+      </w:r>
+      <w:r>
+        <w:rPr>
+          <w:sz w:val="28"/>
+          <w:szCs w:val="28"/>
+        </w:rPr>
+        <w:t>admin</w:t>
+      </w:r>
+      <w:r>
+        <w:rPr>
+          <w:sz w:val="28"/>
+          <w:szCs w:val="28"/>
+        </w:rPr>
+        <w:t> »</w:t>
+      </w:r>
+    </w:p>
+    <w:p>
+      <w:r>
+        <w:rPr>
+          <w:noProof/>
+        </w:rPr>
         <w:drawing>
-          <wp:inline distT="0" distB="0" distL="0" distR="0" wp14:anchorId="3962F2ED" wp14:editId="270229C7">
-            <wp:extent cx="5760720" cy="5302885"/>
+          <wp:inline distT="0" distB="0" distL="0" distR="0" wp14:anchorId="3962F2ED" wp14:editId="4680F12D">
+            <wp:extent cx="5773826" cy="5314950"/>
             <wp:effectExtent l="0" t="0" r="0" b="0"/>
             <wp:docPr id="2" name="Image 2"/>
             <wp:cNvGraphicFramePr>
@@ -60,7 +268,7 @@
                     <pic:cNvPicPr/>
                   </pic:nvPicPr>
                   <pic:blipFill>
-                    <a:blip r:embed="rId5"/>
+                    <a:blip r:embed="rId10"/>
                     <a:stretch>
                       <a:fillRect/>
                     </a:stretch>
@@ -68,7 +276,7 @@
                   <pic:spPr>
                     <a:xfrm>
                       <a:off x="0" y="0"/>
-                      <a:ext cx="5760720" cy="5302885"/>
+                      <a:ext cx="5781919" cy="5322399"/>
                     </a:xfrm>
                     <a:prstGeom prst="rect">
                       <a:avLst/>
@@ -81,6 +289,168 @@
         </w:drawing>
       </w:r>
     </w:p>
+    <w:p>
+      <w:r>
+        <w:lastRenderedPageBreak/>
+        <w:drawing>
+          <wp:inline distT="0" distB="0" distL="0" distR="0" wp14:anchorId="315B0DC8" wp14:editId="154AA90C">
+            <wp:extent cx="5760720" cy="4349115"/>
+            <wp:effectExtent l="0" t="0" r="0" b="0"/>
+            <wp:docPr id="1" name="Image 1"/>
+            <wp:cNvGraphicFramePr>
+              <a:graphicFrameLocks xmlns:a="http://schemas.openxmlformats.org/drawingml/2006/main" noChangeAspect="1"/>
+            </wp:cNvGraphicFramePr>
+            <a:graphic xmlns:a="http://schemas.openxmlformats.org/drawingml/2006/main">
+              <a:graphicData uri="http://schemas.openxmlformats.org/drawingml/2006/picture">
+                <pic:pic xmlns:pic="http://schemas.openxmlformats.org/drawingml/2006/picture">
+                  <pic:nvPicPr>
+                    <pic:cNvPr id="1" name=""/>
+                    <pic:cNvPicPr/>
+                  </pic:nvPicPr>
+                  <pic:blipFill>
+                    <a:blip r:embed="rId11"/>
+                    <a:stretch>
+                      <a:fillRect/>
+                    </a:stretch>
+                  </pic:blipFill>
+                  <pic:spPr>
+                    <a:xfrm>
+                      <a:off x="0" y="0"/>
+                      <a:ext cx="5760720" cy="4349115"/>
+                    </a:xfrm>
+                    <a:prstGeom prst="rect">
+                      <a:avLst/>
+                    </a:prstGeom>
+                  </pic:spPr>
+                </pic:pic>
+              </a:graphicData>
+            </a:graphic>
+          </wp:inline>
+        </w:drawing>
+      </w:r>
+    </w:p>
+    <w:p>
+      <w:r>
+        <w:lastRenderedPageBreak/>
+        <w:drawing>
+          <wp:inline distT="0" distB="0" distL="0" distR="0" wp14:anchorId="7A7BBF7C" wp14:editId="0B46B90A">
+            <wp:extent cx="5760720" cy="5690870"/>
+            <wp:effectExtent l="0" t="0" r="0" b="5080"/>
+            <wp:docPr id="3" name="Image 3"/>
+            <wp:cNvGraphicFramePr>
+              <a:graphicFrameLocks xmlns:a="http://schemas.openxmlformats.org/drawingml/2006/main" noChangeAspect="1"/>
+            </wp:cNvGraphicFramePr>
+            <a:graphic xmlns:a="http://schemas.openxmlformats.org/drawingml/2006/main">
+              <a:graphicData uri="http://schemas.openxmlformats.org/drawingml/2006/picture">
+                <pic:pic xmlns:pic="http://schemas.openxmlformats.org/drawingml/2006/picture">
+                  <pic:nvPicPr>
+                    <pic:cNvPr id="1" name=""/>
+                    <pic:cNvPicPr/>
+                  </pic:nvPicPr>
+                  <pic:blipFill>
+                    <a:blip r:embed="rId12"/>
+                    <a:stretch>
+                      <a:fillRect/>
+                    </a:stretch>
+                  </pic:blipFill>
+                  <pic:spPr>
+                    <a:xfrm>
+                      <a:off x="0" y="0"/>
+                      <a:ext cx="5760720" cy="5690870"/>
+                    </a:xfrm>
+                    <a:prstGeom prst="rect">
+                      <a:avLst/>
+                    </a:prstGeom>
+                  </pic:spPr>
+                </pic:pic>
+              </a:graphicData>
+            </a:graphic>
+          </wp:inline>
+        </w:drawing>
+      </w:r>
+    </w:p>
+    <w:p>
+      <w:r>
+        <w:lastRenderedPageBreak/>
+        <w:drawing>
+          <wp:inline distT="0" distB="0" distL="0" distR="0" wp14:anchorId="676C0ABA" wp14:editId="4264A78C">
+            <wp:extent cx="5760720" cy="6343015"/>
+            <wp:effectExtent l="0" t="0" r="0" b="635"/>
+            <wp:docPr id="5" name="Image 5"/>
+            <wp:cNvGraphicFramePr>
+              <a:graphicFrameLocks xmlns:a="http://schemas.openxmlformats.org/drawingml/2006/main" noChangeAspect="1"/>
+            </wp:cNvGraphicFramePr>
+            <a:graphic xmlns:a="http://schemas.openxmlformats.org/drawingml/2006/main">
+              <a:graphicData uri="http://schemas.openxmlformats.org/drawingml/2006/picture">
+                <pic:pic xmlns:pic="http://schemas.openxmlformats.org/drawingml/2006/picture">
+                  <pic:nvPicPr>
+                    <pic:cNvPr id="1" name=""/>
+                    <pic:cNvPicPr/>
+                  </pic:nvPicPr>
+                  <pic:blipFill>
+                    <a:blip r:embed="rId13"/>
+                    <a:stretch>
+                      <a:fillRect/>
+                    </a:stretch>
+                  </pic:blipFill>
+                  <pic:spPr>
+                    <a:xfrm>
+                      <a:off x="0" y="0"/>
+                      <a:ext cx="5760720" cy="6343015"/>
+                    </a:xfrm>
+                    <a:prstGeom prst="rect">
+                      <a:avLst/>
+                    </a:prstGeom>
+                  </pic:spPr>
+                </pic:pic>
+              </a:graphicData>
+            </a:graphic>
+          </wp:inline>
+        </w:drawing>
+      </w:r>
+    </w:p>
+    <w:p>
+      <w:r>
+        <w:lastRenderedPageBreak/>
+        <w:drawing>
+          <wp:inline distT="0" distB="0" distL="0" distR="0" wp14:anchorId="116F657B" wp14:editId="7994E9C9">
+            <wp:extent cx="5363323" cy="4763165"/>
+            <wp:effectExtent l="0" t="0" r="8890" b="0"/>
+            <wp:docPr id="6" name="Image 6"/>
+            <wp:cNvGraphicFramePr>
+              <a:graphicFrameLocks xmlns:a="http://schemas.openxmlformats.org/drawingml/2006/main" noChangeAspect="1"/>
+            </wp:cNvGraphicFramePr>
+            <a:graphic xmlns:a="http://schemas.openxmlformats.org/drawingml/2006/main">
+              <a:graphicData uri="http://schemas.openxmlformats.org/drawingml/2006/picture">
+                <pic:pic xmlns:pic="http://schemas.openxmlformats.org/drawingml/2006/picture">
+                  <pic:nvPicPr>
+                    <pic:cNvPr id="1" name=""/>
+                    <pic:cNvPicPr/>
+                  </pic:nvPicPr>
+                  <pic:blipFill>
+                    <a:blip r:embed="rId14"/>
+                    <a:stretch>
+                      <a:fillRect/>
+                    </a:stretch>
+                  </pic:blipFill>
+                  <pic:spPr>
+                    <a:xfrm>
+                      <a:off x="0" y="0"/>
+                      <a:ext cx="5363323" cy="4763165"/>
+                    </a:xfrm>
+                    <a:prstGeom prst="rect">
+                      <a:avLst/>
+                    </a:prstGeom>
+                  </pic:spPr>
+                </pic:pic>
+              </a:graphicData>
+            </a:graphic>
+          </wp:inline>
+        </w:drawing>
+      </w:r>
+    </w:p>
+    <w:p/>
+    <w:p/>
     <w:sectPr>
       <w:pgSz w:w="11906" w:h="16838"/>
       <w:pgMar w:top="1417" w:right="1417" w:bottom="1417" w:left="1417" w:header="708" w:footer="708" w:gutter="0"/>
@@ -89,6 +459,56 @@
     </w:sectPr>
   </w:body>
 </w:document>
+</file>
+
+<file path=word/endnotes.xml><?xml version="1.0" encoding="utf-8"?>
+<w:endnotes xmlns:wpc="http://schemas.microsoft.com/office/word/2010/wordprocessingCanvas" xmlns:cx="http://schemas.microsoft.com/office/drawing/2014/chartex" xmlns:cx1="http://schemas.microsoft.com/office/drawing/2015/9/8/chartex" xmlns:cx2="http://schemas.microsoft.com/office/drawing/2015/10/21/chartex" xmlns:cx3="http://schemas.microsoft.com/office/drawing/2016/5/9/chartex" xmlns:cx4="http://schemas.microsoft.com/office/drawing/2016/5/10/chartex" xmlns:cx5="http://schemas.microsoft.com/office/drawing/2016/5/11/chartex" xmlns:cx6="http://schemas.microsoft.com/office/drawing/2016/5/12/chartex" xmlns:cx7="http://schemas.microsoft.com/office/drawing/2016/5/13/chartex" xmlns:cx8="http://schemas.microsoft.com/office/drawing/2016/5/14/chartex" xmlns:mc="http://schemas.openxmlformats.org/markup-compatibility/2006" xmlns:aink="http://schemas.microsoft.com/office/drawing/2016/ink" xmlns:am3d="http://schemas.microsoft.com/office/drawing/2017/model3d" xmlns:o="urn:schemas-microsoft-com:office:office" xmlns:oel="http://schemas.microsoft.com/office/2019/extlst" xmlns:r="http://schemas.openxmlformats.org/officeDocument/2006/relationships" xmlns:m="http://schemas.openxmlformats.org/officeDocument/2006/math" xmlns:v="urn:schemas-microsoft-com:vml" xmlns:wp14="http://schemas.microsoft.com/office/word/2010/wordprocessingDrawing" xmlns:wp="http://schemas.openxmlformats.org/drawingml/2006/wordprocessingDrawing" xmlns:w10="urn:schemas-microsoft-com:office:word" xmlns:w="http://schemas.openxmlformats.org/wordprocessingml/2006/main" xmlns:w14="http://schemas.microsoft.com/office/word/2010/wordml" xmlns:w15="http://schemas.microsoft.com/office/word/2012/wordml" xmlns:w16cex="http://schemas.microsoft.com/office/word/2018/wordml/cex" xmlns:w16cid="http://schemas.microsoft.com/office/word/2016/wordml/cid" xmlns:w16="http://schemas.microsoft.com/office/word/2018/wordml" xmlns:w16sdtdh="http://schemas.microsoft.com/office/word/2020/wordml/sdtdatahash" xmlns:w16se="http://schemas.microsoft.com/office/word/2015/wordml/symex" xmlns:wpg="http://schemas.microsoft.com/office/word/2010/wordprocessingGroup" xmlns:wpi="http://schemas.microsoft.com/office/word/2010/wordprocessingInk" xmlns:wne="http://schemas.microsoft.com/office/word/2006/wordml" xmlns:wps="http://schemas.microsoft.com/office/word/2010/wordprocessingShape" mc:Ignorable="w14 w15 w16se w16cid w16 w16cex w16sdtdh wp14">
+  <w:endnote w:type="separator" w:id="-1">
+    <w:p>
+      <w:pPr>
+        <w:spacing w:after="0" w:line="240" w:lineRule="auto"/>
+      </w:pPr>
+      <w:r>
+        <w:separator/>
+      </w:r>
+    </w:p>
+  </w:endnote>
+  <w:endnote w:type="continuationSeparator" w:id="0">
+    <w:p>
+      <w:pPr>
+        <w:spacing w:after="0" w:line="240" w:lineRule="auto"/>
+      </w:pPr>
+      <w:r>
+        <w:continuationSeparator/>
+      </w:r>
+    </w:p>
+  </w:endnote>
+</w:endnotes>
+</file>
+
+<file path=word/footnotes.xml><?xml version="1.0" encoding="utf-8"?>
+<w:footnotes xmlns:wpc="http://schemas.microsoft.com/office/word/2010/wordprocessingCanvas" xmlns:cx="http://schemas.microsoft.com/office/drawing/2014/chartex" xmlns:cx1="http://schemas.microsoft.com/office/drawing/2015/9/8/chartex" xmlns:cx2="http://schemas.microsoft.com/office/drawing/2015/10/21/chartex" xmlns:cx3="http://schemas.microsoft.com/office/drawing/2016/5/9/chartex" xmlns:cx4="http://schemas.microsoft.com/office/drawing/2016/5/10/chartex" xmlns:cx5="http://schemas.microsoft.com/office/drawing/2016/5/11/chartex" xmlns:cx6="http://schemas.microsoft.com/office/drawing/2016/5/12/chartex" xmlns:cx7="http://schemas.microsoft.com/office/drawing/2016/5/13/chartex" xmlns:cx8="http://schemas.microsoft.com/office/drawing/2016/5/14/chartex" xmlns:mc="http://schemas.openxmlformats.org/markup-compatibility/2006" xmlns:aink="http://schemas.microsoft.com/office/drawing/2016/ink" xmlns:am3d="http://schemas.microsoft.com/office/drawing/2017/model3d" xmlns:o="urn:schemas-microsoft-com:office:office" xmlns:oel="http://schemas.microsoft.com/office/2019/extlst" xmlns:r="http://schemas.openxmlformats.org/officeDocument/2006/relationships" xmlns:m="http://schemas.openxmlformats.org/officeDocument/2006/math" xmlns:v="urn:schemas-microsoft-com:vml" xmlns:wp14="http://schemas.microsoft.com/office/word/2010/wordprocessingDrawing" xmlns:wp="http://schemas.openxmlformats.org/drawingml/2006/wordprocessingDrawing" xmlns:w10="urn:schemas-microsoft-com:office:word" xmlns:w="http://schemas.openxmlformats.org/wordprocessingml/2006/main" xmlns:w14="http://schemas.microsoft.com/office/word/2010/wordml" xmlns:w15="http://schemas.microsoft.com/office/word/2012/wordml" xmlns:w16cex="http://schemas.microsoft.com/office/word/2018/wordml/cex" xmlns:w16cid="http://schemas.microsoft.com/office/word/2016/wordml/cid" xmlns:w16="http://schemas.microsoft.com/office/word/2018/wordml" xmlns:w16sdtdh="http://schemas.microsoft.com/office/word/2020/wordml/sdtdatahash" xmlns:w16se="http://schemas.microsoft.com/office/word/2015/wordml/symex" xmlns:wpg="http://schemas.microsoft.com/office/word/2010/wordprocessingGroup" xmlns:wpi="http://schemas.microsoft.com/office/word/2010/wordprocessingInk" xmlns:wne="http://schemas.microsoft.com/office/word/2006/wordml" xmlns:wps="http://schemas.microsoft.com/office/word/2010/wordprocessingShape" mc:Ignorable="w14 w15 w16se w16cid w16 w16cex w16sdtdh wp14">
+  <w:footnote w:type="separator" w:id="-1">
+    <w:p>
+      <w:pPr>
+        <w:spacing w:after="0" w:line="240" w:lineRule="auto"/>
+      </w:pPr>
+      <w:r>
+        <w:separator/>
+      </w:r>
+    </w:p>
+  </w:footnote>
+  <w:footnote w:type="continuationSeparator" w:id="0">
+    <w:p>
+      <w:pPr>
+        <w:spacing w:after="0" w:line="240" w:lineRule="auto"/>
+      </w:pPr>
+      <w:r>
+        <w:continuationSeparator/>
+      </w:r>
+    </w:p>
+  </w:footnote>
+</w:footnotes>
 </file>
 
 <file path=word/styles.xml><?xml version="1.0" encoding="utf-8"?>
@@ -489,11 +909,11 @@
   <w:style w:type="paragraph" w:default="1" w:styleId="Normal">
     <w:name w:val="Normal"/>
     <w:qFormat/>
+    <w:rsid w:val="00C51AA5"/>
   </w:style>
   <w:style w:type="character" w:default="1" w:styleId="Policepardfaut">
     <w:name w:val="Default Paragraph Font"/>
     <w:uiPriority w:val="1"/>
-    <w:semiHidden/>
     <w:unhideWhenUsed/>
   </w:style>
   <w:style w:type="table" w:default="1" w:styleId="TableauNormal">
@@ -516,6 +936,73 @@
     <w:uiPriority w:val="99"/>
     <w:semiHidden/>
     <w:unhideWhenUsed/>
+  </w:style>
+  <w:style w:type="paragraph" w:styleId="En-tte">
+    <w:name w:val="header"/>
+    <w:basedOn w:val="Normal"/>
+    <w:link w:val="En-tteCar"/>
+    <w:uiPriority w:val="99"/>
+    <w:unhideWhenUsed/>
+    <w:rsid w:val="00C51AA5"/>
+    <w:pPr>
+      <w:tabs>
+        <w:tab w:val="center" w:pos="4536"/>
+        <w:tab w:val="right" w:pos="9072"/>
+      </w:tabs>
+      <w:spacing w:after="0" w:line="240" w:lineRule="auto"/>
+    </w:pPr>
+  </w:style>
+  <w:style w:type="character" w:customStyle="1" w:styleId="En-tteCar">
+    <w:name w:val="En-tête Car"/>
+    <w:basedOn w:val="Policepardfaut"/>
+    <w:link w:val="En-tte"/>
+    <w:uiPriority w:val="99"/>
+    <w:rsid w:val="00C51AA5"/>
+  </w:style>
+  <w:style w:type="paragraph" w:styleId="Pieddepage">
+    <w:name w:val="footer"/>
+    <w:basedOn w:val="Normal"/>
+    <w:link w:val="PieddepageCar"/>
+    <w:uiPriority w:val="99"/>
+    <w:unhideWhenUsed/>
+    <w:rsid w:val="00C51AA5"/>
+    <w:pPr>
+      <w:tabs>
+        <w:tab w:val="center" w:pos="4536"/>
+        <w:tab w:val="right" w:pos="9072"/>
+      </w:tabs>
+      <w:spacing w:after="0" w:line="240" w:lineRule="auto"/>
+    </w:pPr>
+  </w:style>
+  <w:style w:type="character" w:customStyle="1" w:styleId="PieddepageCar">
+    <w:name w:val="Pied de page Car"/>
+    <w:basedOn w:val="Policepardfaut"/>
+    <w:link w:val="Pieddepage"/>
+    <w:uiPriority w:val="99"/>
+    <w:rsid w:val="00C51AA5"/>
+  </w:style>
+  <w:style w:type="character" w:styleId="Lienhypertexte">
+    <w:name w:val="Hyperlink"/>
+    <w:basedOn w:val="Policepardfaut"/>
+    <w:uiPriority w:val="99"/>
+    <w:unhideWhenUsed/>
+    <w:rsid w:val="005F19B5"/>
+    <w:rPr>
+      <w:color w:val="0563C1" w:themeColor="hyperlink"/>
+      <w:u w:val="single"/>
+    </w:rPr>
+  </w:style>
+  <w:style w:type="character" w:styleId="Mentionnonrsolue">
+    <w:name w:val="Unresolved Mention"/>
+    <w:basedOn w:val="Policepardfaut"/>
+    <w:uiPriority w:val="99"/>
+    <w:semiHidden/>
+    <w:unhideWhenUsed/>
+    <w:rsid w:val="005F19B5"/>
+    <w:rPr>
+      <w:color w:val="605E5C"/>
+      <w:shd w:val="clear" w:color="auto" w:fill="E1DFDD"/>
+    </w:rPr>
   </w:style>
 </w:styles>
 </file>

</xml_diff>